<commit_message>
Proper use of moderation endpoint
</commit_message>
<xml_diff>
--- a/formfyxer/test_documents/used_car_sale_template.docx.output.docx
+++ b/formfyxer/test_documents/used_car_sale_template.docx.output.docx
@@ -42,22 +42,22 @@
         <w:t xml:space="preserve">This is a contract made between the Seller, </w:t>
       </w:r>
       <w:r>
-        <w:t>This is a contract made between the Seller, {{ seller.name }}, social insurance number {{ seller.sin }}</w:t>
+        <w:t>{{ sellers[0].name.full() }}, social insurance number {{ sellers[0].social_insurance_number }}</w:t>
       </w:r>
       <w:r>
         <w:t xml:space="preserve">, and the Buyer, </w:t>
       </w:r>
       <w:r>
-        <w:t>and the Buyer, {{ buyer.name }}</w:t>
+        <w:t>{{ buyers[0].name.full() }}</w:t>
       </w:r>
       <w:r>
         <w:t xml:space="preserve">, </w:t>
       </w:r>
       <w:r>
-        <w:t>social insurance number {{ buyer.sin }},</w:t>
-      </w:r>
-      <w:r>
-        <w:t>for the sale of Seller’s vehicle:</w:t>
+        <w:t xml:space="preserve">social insurance number {{ buyers[0].social_insurance_number }}, </w:t>
+      </w:r>
+      <w:r>
+        <w:t xml:space="preserve">for the sale of Seller’s </w:t>
       </w:r>
       <w:r>
         <w:t>vehicle:</w:t>
@@ -74,7 +74,7 @@
         <w:t>Year:</w:t>
       </w:r>
       <w:r>
-        <w:t>Year: {{ vehicle.year }}</w:t>
+        <w:t>{{ vehicle.year }}</w:t>
       </w:r>
     </w:p>
     <w:p>
@@ -88,7 +88,7 @@
         <w:t>Make</w:t>
       </w:r>
       <w:r>
-        <w:t>Make: {{ vehicle.make }}</w:t>
+        <w:t>: {{ vehicle.make }}</w:t>
       </w:r>
     </w:p>
     <w:p>
@@ -102,7 +102,7 @@
         <w:t>Model</w:t>
       </w:r>
       <w:r>
-        <w:t>Model: {{ vehicle.model }}</w:t>
+        <w:t>: {{ vehicle.model }}</w:t>
       </w:r>
     </w:p>
     <w:p>
@@ -116,7 +116,7 @@
         <w:t>Exterior color</w:t>
       </w:r>
       <w:r>
-        <w:t>Exterior color: {{ vehicle.exterior_color }}</w:t>
+        <w:t>: {{ vehicle.exterior_color }}</w:t>
       </w:r>
     </w:p>
     <w:p>
@@ -130,7 +130,7 @@
         <w:t>Interior color</w:t>
       </w:r>
       <w:r>
-        <w:t>Interior color: {{ vehicle.interior_color }}</w:t>
+        <w:t xml:space="preserve">: {{ vehicle.interior_color }} </w:t>
       </w:r>
     </w:p>
     <w:p>
@@ -146,13 +146,13 @@
         <w:t xml:space="preserve">The VIN number is </w:t>
       </w:r>
       <w:r>
-        <w:t>The VIN number is {{ vehicle.vin }}</w:t>
+        <w:t>{{ vehicle.vin_number }}</w:t>
       </w:r>
       <w:r>
         <w:t xml:space="preserve">, and the odometer reads </w:t>
       </w:r>
       <w:r>
-        <w:t>and the odometer reads {{ vehicle.odometer }}</w:t>
+        <w:t>{{ vehicle.odometer_reading }}</w:t>
       </w:r>
       <w:r>
         <w:t xml:space="preserve"> </w:t>
@@ -164,7 +164,7 @@
         <w:t xml:space="preserve">as of </w:t>
       </w:r>
       <w:r>
-        <w:t>miles as of {{ sale_date }}.</w:t>
+        <w:t>{{ signature_date }}</w:t>
       </w:r>
       <w:r>
         <w:t>.</w:t>
@@ -186,19 +186,19 @@
         <w:t xml:space="preserve">The date of sale is </w:t>
       </w:r>
       <w:r>
-        <w:t>The date of sale is {{ sale_date }}.</w:t>
+        <w:t>{{ signature_date }}</w:t>
       </w:r>
       <w:r>
         <w:t xml:space="preserve">. Buyer agrees to pay to Seller the purchase price of </w:t>
       </w:r>
       <w:r>
-        <w:t>Buyer agrees to pay to Seller the purchase price of {{ sale_price }}</w:t>
+        <w:t>{{ sale.purchase_price }}</w:t>
       </w:r>
       <w:r>
         <w:t xml:space="preserve"> to be paid in </w:t>
       </w:r>
       <w:r>
-        <w:t>to be paid in {{ payment_type }}.</w:t>
+        <w:t>{{ sale.payment_method }}</w:t>
       </w:r>
       <w:r>
         <w:t>.</w:t>
@@ -236,7 +236,7 @@
         <w:t xml:space="preserve">Seller will provide the Buyer with the vehicle’s title and </w:t>
       </w:r>
       <w:r>
-        <w:t>Seller will provide the Buyer with the vehicle’s title and {{ required_documents }}.</w:t>
+        <w:t>{{ vehicle.documents_provided }}</w:t>
       </w:r>
     </w:p>
     <w:p>
@@ -500,7 +500,7 @@
         <w:jc w:val="right"/>
       </w:pPr>
       <w:r>
-        <w:t>DATE: {{ sale_date }}</w:t>
+        <w:t>DATE: ${today}</w:t>
       </w:r>
     </w:p>
     <w:sectPr>

</xml_diff>